<commit_message>
Renommage de classes et variables
juste de légère de modifications sans impact, j'ai donc refait un screen du diagramme de classe dans le word
</commit_message>
<xml_diff>
--- a/commun/Réunion 6 - SIMON-AMANDINE/Intermédiaire 30-03.docx
+++ b/commun/Réunion 6 - SIMON-AMANDINE/Intermédiaire 30-03.docx
@@ -4165,25 +4165,7 @@
           <w:sz w:val="24"/>
           <w:szCs w:val="24"/>
         </w:rPr>
-        <w:t>restaurateurs souhaitant mettre en place un système de plats à emporter (</w:t>
-      </w:r>
-      <w:proofErr w:type="spellStart"/>
-      <w:r>
-        <w:rPr>
-          <w:rFonts w:ascii="Times New Roman" w:hAnsi="Times New Roman" w:cs="Times New Roman"/>
-          <w:sz w:val="24"/>
-          <w:szCs w:val="24"/>
-        </w:rPr>
-        <w:t>take-away</w:t>
-      </w:r>
-      <w:proofErr w:type="spellEnd"/>
-      <w:r>
-        <w:rPr>
-          <w:rFonts w:ascii="Times New Roman" w:hAnsi="Times New Roman" w:cs="Times New Roman"/>
-          <w:sz w:val="24"/>
-          <w:szCs w:val="24"/>
-        </w:rPr>
-        <w:t>).</w:t>
+        <w:t>restaurateurs souhaitant mettre en place un système de plats à emporter (take-away).</w:t>
       </w:r>
     </w:p>
     <w:p>
@@ -5185,49 +5167,7 @@
                   <w14:round/>
                 </w14:textOutline>
               </w:rPr>
-              <w:t xml:space="preserve">Dialogue facile, </w:t>
-            </w:r>
-            <w:proofErr w:type="spellStart"/>
-            <w:r>
-              <w:rPr>
-                <w:rFonts w:ascii="Times New Roman" w:hAnsi="Times New Roman" w:cs="Times New Roman"/>
-                <w:color w:val="000000" w:themeColor="text1"/>
-                <w:sz w:val="24"/>
-                <w:szCs w:val="24"/>
-                <w:lang w:val="en-GB"/>
-                <w14:shadow w14:blurRad="38100" w14:dist="19050" w14:dir="2700000" w14:sx="100000" w14:sy="100000" w14:kx="0" w14:ky="0" w14:algn="tl">
-                  <w14:schemeClr w14:val="dk1">
-                    <w14:alpha w14:val="60000"/>
-                  </w14:schemeClr>
-                </w14:shadow>
-                <w14:textOutline w14:w="0" w14:cap="flat" w14:cmpd="sng" w14:algn="ctr">
-                  <w14:noFill/>
-                  <w14:prstDash w14:val="solid"/>
-                  <w14:round/>
-                </w14:textOutline>
-              </w:rPr>
-              <w:t>régulier</w:t>
-            </w:r>
-            <w:proofErr w:type="spellEnd"/>
-            <w:r>
-              <w:rPr>
-                <w:rFonts w:ascii="Times New Roman" w:hAnsi="Times New Roman" w:cs="Times New Roman"/>
-                <w:color w:val="000000" w:themeColor="text1"/>
-                <w:sz w:val="24"/>
-                <w:szCs w:val="24"/>
-                <w:lang w:val="en-GB"/>
-                <w14:shadow w14:blurRad="38100" w14:dist="19050" w14:dir="2700000" w14:sx="100000" w14:sy="100000" w14:kx="0" w14:ky="0" w14:algn="tl">
-                  <w14:schemeClr w14:val="dk1">
-                    <w14:alpha w14:val="60000"/>
-                  </w14:schemeClr>
-                </w14:shadow>
-                <w14:textOutline w14:w="0" w14:cap="flat" w14:cmpd="sng" w14:algn="ctr">
-                  <w14:noFill/>
-                  <w14:prstDash w14:val="solid"/>
-                  <w14:round/>
-                </w14:textOutline>
-              </w:rPr>
-              <w:t xml:space="preserve"> et franc entre nous. </w:t>
+              <w:t xml:space="preserve">Dialogue facile, régulier et franc entre nous. </w:t>
             </w:r>
           </w:p>
           <w:tbl>
@@ -5265,7 +5205,6 @@
                       </w14:textOutline>
                     </w:rPr>
                   </w:pPr>
-                  <w:proofErr w:type="spellStart"/>
                   <w:r>
                     <w:rPr>
                       <w:rFonts w:ascii="Times New Roman" w:hAnsi="Times New Roman" w:cs="Times New Roman"/>
@@ -5284,70 +5223,7 @@
                         <w14:round/>
                       </w14:textOutline>
                     </w:rPr>
-                    <w:t>Répartition</w:t>
-                  </w:r>
-                  <w:proofErr w:type="spellEnd"/>
-                  <w:r>
-                    <w:rPr>
-                      <w:rFonts w:ascii="Times New Roman" w:hAnsi="Times New Roman" w:cs="Times New Roman"/>
-                      <w:color w:val="000000" w:themeColor="text1"/>
-                      <w:sz w:val="24"/>
-                      <w:szCs w:val="24"/>
-                      <w:lang w:val="en-GB"/>
-                      <w14:shadow w14:blurRad="38100" w14:dist="19050" w14:dir="2700000" w14:sx="100000" w14:sy="100000" w14:kx="0" w14:ky="0" w14:algn="tl">
-                        <w14:schemeClr w14:val="dk1">
-                          <w14:alpha w14:val="60000"/>
-                        </w14:schemeClr>
-                      </w14:shadow>
-                      <w14:textOutline w14:w="0" w14:cap="flat" w14:cmpd="sng" w14:algn="ctr">
-                        <w14:noFill/>
-                        <w14:prstDash w14:val="solid"/>
-                        <w14:round/>
-                      </w14:textOutline>
-                    </w:rPr>
-                    <w:t xml:space="preserve"> </w:t>
-                  </w:r>
-                  <w:proofErr w:type="spellStart"/>
-                  <w:r>
-                    <w:rPr>
-                      <w:rFonts w:ascii="Times New Roman" w:hAnsi="Times New Roman" w:cs="Times New Roman"/>
-                      <w:color w:val="000000" w:themeColor="text1"/>
-                      <w:sz w:val="24"/>
-                      <w:szCs w:val="24"/>
-                      <w:lang w:val="en-GB"/>
-                      <w14:shadow w14:blurRad="38100" w14:dist="19050" w14:dir="2700000" w14:sx="100000" w14:sy="100000" w14:kx="0" w14:ky="0" w14:algn="tl">
-                        <w14:schemeClr w14:val="dk1">
-                          <w14:alpha w14:val="60000"/>
-                        </w14:schemeClr>
-                      </w14:shadow>
-                      <w14:textOutline w14:w="0" w14:cap="flat" w14:cmpd="sng" w14:algn="ctr">
-                        <w14:noFill/>
-                        <w14:prstDash w14:val="solid"/>
-                        <w14:round/>
-                      </w14:textOutline>
-                    </w:rPr>
-                    <w:t>scénarios</w:t>
-                  </w:r>
-                  <w:proofErr w:type="spellEnd"/>
-                  <w:r>
-                    <w:rPr>
-                      <w:rFonts w:ascii="Times New Roman" w:hAnsi="Times New Roman" w:cs="Times New Roman"/>
-                      <w:color w:val="000000" w:themeColor="text1"/>
-                      <w:sz w:val="24"/>
-                      <w:szCs w:val="24"/>
-                      <w:lang w:val="en-GB"/>
-                      <w14:shadow w14:blurRad="38100" w14:dist="19050" w14:dir="2700000" w14:sx="100000" w14:sy="100000" w14:kx="0" w14:ky="0" w14:algn="tl">
-                        <w14:schemeClr w14:val="dk1">
-                          <w14:alpha w14:val="60000"/>
-                        </w14:schemeClr>
-                      </w14:shadow>
-                      <w14:textOutline w14:w="0" w14:cap="flat" w14:cmpd="sng" w14:algn="ctr">
-                        <w14:noFill/>
-                        <w14:prstDash w14:val="solid"/>
-                        <w14:round/>
-                      </w14:textOutline>
-                    </w:rPr>
-                    <w:t> :</w:t>
+                    <w:t>Répartition scénarios :</w:t>
                   </w:r>
                 </w:p>
                 <w:p>
@@ -5387,47 +5263,7 @@
                         <w14:round/>
                       </w14:textOutline>
                     </w:rPr>
-                    <w:t>UC_01: Consult Menu (</w:t>
-                  </w:r>
-                  <w:proofErr w:type="spellStart"/>
-                  <w:r>
-                    <w:rPr>
-                      <w:color w:val="000000" w:themeColor="text1"/>
-                      <w:sz w:val="24"/>
-                      <w:szCs w:val="24"/>
-                      <w:lang w:val="en-GB"/>
-                      <w14:shadow w14:blurRad="38100" w14:dist="19050" w14:dir="2700000" w14:sx="100000" w14:sy="100000" w14:kx="0" w14:ky="0" w14:algn="tl">
-                        <w14:schemeClr w14:val="dk1">
-                          <w14:alpha w14:val="60000"/>
-                        </w14:schemeClr>
-                      </w14:shadow>
-                      <w14:textOutline w14:w="0" w14:cap="flat" w14:cmpd="sng" w14:algn="ctr">
-                        <w14:noFill/>
-                        <w14:prstDash w14:val="solid"/>
-                        <w14:round/>
-                      </w14:textOutline>
-                    </w:rPr>
-                    <w:t>Scénario</w:t>
-                  </w:r>
-                  <w:proofErr w:type="spellEnd"/>
-                  <w:r>
-                    <w:rPr>
-                      <w:color w:val="000000" w:themeColor="text1"/>
-                      <w:sz w:val="24"/>
-                      <w:szCs w:val="24"/>
-                      <w:lang w:val="en-GB"/>
-                      <w14:shadow w14:blurRad="38100" w14:dist="19050" w14:dir="2700000" w14:sx="100000" w14:sy="100000" w14:kx="0" w14:ky="0" w14:algn="tl">
-                        <w14:schemeClr w14:val="dk1">
-                          <w14:alpha w14:val="60000"/>
-                        </w14:schemeClr>
-                      </w14:shadow>
-                      <w14:textOutline w14:w="0" w14:cap="flat" w14:cmpd="sng" w14:algn="ctr">
-                        <w14:noFill/>
-                        <w14:prstDash w14:val="solid"/>
-                        <w14:round/>
-                      </w14:textOutline>
-                    </w:rPr>
-                    <w:t>) --&gt; A</w:t>
+                    <w:t>UC_01: Consult Menu (Scénario) --&gt; A</w:t>
                   </w:r>
                   <w:r>
                     <w:rPr>
@@ -5447,47 +5283,7 @@
                       </w14:textOutline>
                     </w:rPr>
                     <w:br/>
-                    <w:t>UC_02 : Create account (</w:t>
-                  </w:r>
-                  <w:proofErr w:type="spellStart"/>
-                  <w:r>
-                    <w:rPr>
-                      <w:color w:val="000000" w:themeColor="text1"/>
-                      <w:sz w:val="24"/>
-                      <w:szCs w:val="24"/>
-                      <w:lang w:val="en-GB"/>
-                      <w14:shadow w14:blurRad="38100" w14:dist="19050" w14:dir="2700000" w14:sx="100000" w14:sy="100000" w14:kx="0" w14:ky="0" w14:algn="tl">
-                        <w14:schemeClr w14:val="dk1">
-                          <w14:alpha w14:val="60000"/>
-                        </w14:schemeClr>
-                      </w14:shadow>
-                      <w14:textOutline w14:w="0" w14:cap="flat" w14:cmpd="sng" w14:algn="ctr">
-                        <w14:noFill/>
-                        <w14:prstDash w14:val="solid"/>
-                        <w14:round/>
-                      </w14:textOutline>
-                    </w:rPr>
-                    <w:t>Scénario</w:t>
-                  </w:r>
-                  <w:proofErr w:type="spellEnd"/>
-                  <w:r>
-                    <w:rPr>
-                      <w:color w:val="000000" w:themeColor="text1"/>
-                      <w:sz w:val="24"/>
-                      <w:szCs w:val="24"/>
-                      <w:lang w:val="en-GB"/>
-                      <w14:shadow w14:blurRad="38100" w14:dist="19050" w14:dir="2700000" w14:sx="100000" w14:sy="100000" w14:kx="0" w14:ky="0" w14:algn="tl">
-                        <w14:schemeClr w14:val="dk1">
-                          <w14:alpha w14:val="60000"/>
-                        </w14:schemeClr>
-                      </w14:shadow>
-                      <w14:textOutline w14:w="0" w14:cap="flat" w14:cmpd="sng" w14:algn="ctr">
-                        <w14:noFill/>
-                        <w14:prstDash w14:val="solid"/>
-                        <w14:round/>
-                      </w14:textOutline>
-                    </w:rPr>
-                    <w:t>) --&gt; S</w:t>
+                    <w:t>UC_02 : Create account (Scénario) --&gt; S</w:t>
                   </w:r>
                   <w:r>
                     <w:rPr>
@@ -5547,87 +5343,7 @@
                       </w14:textOutline>
                     </w:rPr>
                     <w:br/>
-                    <w:t xml:space="preserve">UC_05 : </w:t>
-                  </w:r>
-                  <w:proofErr w:type="spellStart"/>
-                  <w:r>
-                    <w:rPr>
-                      <w:color w:val="000000" w:themeColor="text1"/>
-                      <w:sz w:val="24"/>
-                      <w:szCs w:val="24"/>
-                      <w:lang w:val="en-GB"/>
-                      <w14:shadow w14:blurRad="38100" w14:dist="19050" w14:dir="2700000" w14:sx="100000" w14:sy="100000" w14:kx="0" w14:ky="0" w14:algn="tl">
-                        <w14:schemeClr w14:val="dk1">
-                          <w14:alpha w14:val="60000"/>
-                        </w14:schemeClr>
-                      </w14:shadow>
-                      <w14:textOutline w14:w="0" w14:cap="flat" w14:cmpd="sng" w14:algn="ctr">
-                        <w14:noFill/>
-                        <w14:prstDash w14:val="solid"/>
-                        <w14:round/>
-                      </w14:textOutline>
-                    </w:rPr>
-                    <w:t>Authentification</w:t>
-                  </w:r>
-                  <w:proofErr w:type="spellEnd"/>
-                  <w:r>
-                    <w:rPr>
-                      <w:color w:val="000000" w:themeColor="text1"/>
-                      <w:sz w:val="24"/>
-                      <w:szCs w:val="24"/>
-                      <w:lang w:val="en-GB"/>
-                      <w14:shadow w14:blurRad="38100" w14:dist="19050" w14:dir="2700000" w14:sx="100000" w14:sy="100000" w14:kx="0" w14:ky="0" w14:algn="tl">
-                        <w14:schemeClr w14:val="dk1">
-                          <w14:alpha w14:val="60000"/>
-                        </w14:schemeClr>
-                      </w14:shadow>
-                      <w14:textOutline w14:w="0" w14:cap="flat" w14:cmpd="sng" w14:algn="ctr">
-                        <w14:noFill/>
-                        <w14:prstDash w14:val="solid"/>
-                        <w14:round/>
-                      </w14:textOutline>
-                    </w:rPr>
-                    <w:t xml:space="preserve"> (</w:t>
-                  </w:r>
-                  <w:proofErr w:type="spellStart"/>
-                  <w:r>
-                    <w:rPr>
-                      <w:color w:val="000000" w:themeColor="text1"/>
-                      <w:sz w:val="24"/>
-                      <w:szCs w:val="24"/>
-                      <w:lang w:val="en-GB"/>
-                      <w14:shadow w14:blurRad="38100" w14:dist="19050" w14:dir="2700000" w14:sx="100000" w14:sy="100000" w14:kx="0" w14:ky="0" w14:algn="tl">
-                        <w14:schemeClr w14:val="dk1">
-                          <w14:alpha w14:val="60000"/>
-                        </w14:schemeClr>
-                      </w14:shadow>
-                      <w14:textOutline w14:w="0" w14:cap="flat" w14:cmpd="sng" w14:algn="ctr">
-                        <w14:noFill/>
-                        <w14:prstDash w14:val="solid"/>
-                        <w14:round/>
-                      </w14:textOutline>
-                    </w:rPr>
-                    <w:t>Scénario</w:t>
-                  </w:r>
-                  <w:proofErr w:type="spellEnd"/>
-                  <w:r>
-                    <w:rPr>
-                      <w:color w:val="000000" w:themeColor="text1"/>
-                      <w:sz w:val="24"/>
-                      <w:szCs w:val="24"/>
-                      <w:lang w:val="en-GB"/>
-                      <w14:shadow w14:blurRad="38100" w14:dist="19050" w14:dir="2700000" w14:sx="100000" w14:sy="100000" w14:kx="0" w14:ky="0" w14:algn="tl">
-                        <w14:schemeClr w14:val="dk1">
-                          <w14:alpha w14:val="60000"/>
-                        </w14:schemeClr>
-                      </w14:shadow>
-                      <w14:textOutline w14:w="0" w14:cap="flat" w14:cmpd="sng" w14:algn="ctr">
-                        <w14:noFill/>
-                        <w14:prstDash w14:val="solid"/>
-                        <w14:round/>
-                      </w14:textOutline>
-                    </w:rPr>
-                    <w:t>) --&gt; A</w:t>
+                    <w:t>UC_05 : Authentification (Scénario) --&gt; A</w:t>
                   </w:r>
                   <w:r>
                     <w:rPr>
@@ -5647,47 +5363,7 @@
                       </w14:textOutline>
                     </w:rPr>
                     <w:br/>
-                    <w:t>UC_06 : Order (</w:t>
-                  </w:r>
-                  <w:proofErr w:type="spellStart"/>
-                  <w:r>
-                    <w:rPr>
-                      <w:color w:val="000000" w:themeColor="text1"/>
-                      <w:sz w:val="24"/>
-                      <w:szCs w:val="24"/>
-                      <w:lang w:val="en-GB"/>
-                      <w14:shadow w14:blurRad="38100" w14:dist="19050" w14:dir="2700000" w14:sx="100000" w14:sy="100000" w14:kx="0" w14:ky="0" w14:algn="tl">
-                        <w14:schemeClr w14:val="dk1">
-                          <w14:alpha w14:val="60000"/>
-                        </w14:schemeClr>
-                      </w14:shadow>
-                      <w14:textOutline w14:w="0" w14:cap="flat" w14:cmpd="sng" w14:algn="ctr">
-                        <w14:noFill/>
-                        <w14:prstDash w14:val="solid"/>
-                        <w14:round/>
-                      </w14:textOutline>
-                    </w:rPr>
-                    <w:t>Scénario</w:t>
-                  </w:r>
-                  <w:proofErr w:type="spellEnd"/>
-                  <w:r>
-                    <w:rPr>
-                      <w:color w:val="000000" w:themeColor="text1"/>
-                      <w:sz w:val="24"/>
-                      <w:szCs w:val="24"/>
-                      <w:lang w:val="en-GB"/>
-                      <w14:shadow w14:blurRad="38100" w14:dist="19050" w14:dir="2700000" w14:sx="100000" w14:sy="100000" w14:kx="0" w14:ky="0" w14:algn="tl">
-                        <w14:schemeClr w14:val="dk1">
-                          <w14:alpha w14:val="60000"/>
-                        </w14:schemeClr>
-                      </w14:shadow>
-                      <w14:textOutline w14:w="0" w14:cap="flat" w14:cmpd="sng" w14:algn="ctr">
-                        <w14:noFill/>
-                        <w14:prstDash w14:val="solid"/>
-                        <w14:round/>
-                      </w14:textOutline>
-                    </w:rPr>
-                    <w:t>) --&gt; S</w:t>
+                    <w:t>UC_06 : Order (Scénario) --&gt; S</w:t>
                   </w:r>
                   <w:r>
                     <w:rPr>
@@ -5707,47 +5383,7 @@
                       </w14:textOutline>
                     </w:rPr>
                     <w:br/>
-                    <w:t>UC_07 : Validate Order (</w:t>
-                  </w:r>
-                  <w:proofErr w:type="spellStart"/>
-                  <w:r>
-                    <w:rPr>
-                      <w:color w:val="000000" w:themeColor="text1"/>
-                      <w:sz w:val="24"/>
-                      <w:szCs w:val="24"/>
-                      <w:lang w:val="en-GB"/>
-                      <w14:shadow w14:blurRad="38100" w14:dist="19050" w14:dir="2700000" w14:sx="100000" w14:sy="100000" w14:kx="0" w14:ky="0" w14:algn="tl">
-                        <w14:schemeClr w14:val="dk1">
-                          <w14:alpha w14:val="60000"/>
-                        </w14:schemeClr>
-                      </w14:shadow>
-                      <w14:textOutline w14:w="0" w14:cap="flat" w14:cmpd="sng" w14:algn="ctr">
-                        <w14:noFill/>
-                        <w14:prstDash w14:val="solid"/>
-                        <w14:round/>
-                      </w14:textOutline>
-                    </w:rPr>
-                    <w:t>Scénario</w:t>
-                  </w:r>
-                  <w:proofErr w:type="spellEnd"/>
-                  <w:r>
-                    <w:rPr>
-                      <w:color w:val="000000" w:themeColor="text1"/>
-                      <w:sz w:val="24"/>
-                      <w:szCs w:val="24"/>
-                      <w:lang w:val="en-GB"/>
-                      <w14:shadow w14:blurRad="38100" w14:dist="19050" w14:dir="2700000" w14:sx="100000" w14:sy="100000" w14:kx="0" w14:ky="0" w14:algn="tl">
-                        <w14:schemeClr w14:val="dk1">
-                          <w14:alpha w14:val="60000"/>
-                        </w14:schemeClr>
-                      </w14:shadow>
-                      <w14:textOutline w14:w="0" w14:cap="flat" w14:cmpd="sng" w14:algn="ctr">
-                        <w14:noFill/>
-                        <w14:prstDash w14:val="solid"/>
-                        <w14:round/>
-                      </w14:textOutline>
-                    </w:rPr>
-                    <w:t>) --&gt; A</w:t>
+                    <w:t>UC_07 : Validate Order (Scénario) --&gt; A</w:t>
                   </w:r>
                   <w:r>
                     <w:rPr>
@@ -5767,47 +5403,7 @@
                       </w14:textOutline>
                     </w:rPr>
                     <w:br/>
-                    <w:t>UC_08 : Pay (</w:t>
-                  </w:r>
-                  <w:proofErr w:type="spellStart"/>
-                  <w:r>
-                    <w:rPr>
-                      <w:color w:val="000000" w:themeColor="text1"/>
-                      <w:sz w:val="24"/>
-                      <w:szCs w:val="24"/>
-                      <w:lang w:val="en-GB"/>
-                      <w14:shadow w14:blurRad="38100" w14:dist="19050" w14:dir="2700000" w14:sx="100000" w14:sy="100000" w14:kx="0" w14:ky="0" w14:algn="tl">
-                        <w14:schemeClr w14:val="dk1">
-                          <w14:alpha w14:val="60000"/>
-                        </w14:schemeClr>
-                      </w14:shadow>
-                      <w14:textOutline w14:w="0" w14:cap="flat" w14:cmpd="sng" w14:algn="ctr">
-                        <w14:noFill/>
-                        <w14:prstDash w14:val="solid"/>
-                        <w14:round/>
-                      </w14:textOutline>
-                    </w:rPr>
-                    <w:t>Scénario</w:t>
-                  </w:r>
-                  <w:proofErr w:type="spellEnd"/>
-                  <w:r>
-                    <w:rPr>
-                      <w:color w:val="000000" w:themeColor="text1"/>
-                      <w:sz w:val="24"/>
-                      <w:szCs w:val="24"/>
-                      <w:lang w:val="en-GB"/>
-                      <w14:shadow w14:blurRad="38100" w14:dist="19050" w14:dir="2700000" w14:sx="100000" w14:sy="100000" w14:kx="0" w14:ky="0" w14:algn="tl">
-                        <w14:schemeClr w14:val="dk1">
-                          <w14:alpha w14:val="60000"/>
-                        </w14:schemeClr>
-                      </w14:shadow>
-                      <w14:textOutline w14:w="0" w14:cap="flat" w14:cmpd="sng" w14:algn="ctr">
-                        <w14:noFill/>
-                        <w14:prstDash w14:val="solid"/>
-                        <w14:round/>
-                      </w14:textOutline>
-                    </w:rPr>
-                    <w:t>) --&gt; S</w:t>
+                    <w:t>UC_08 : Pay (Scénario) --&gt; S</w:t>
                   </w:r>
                   <w:r>
                     <w:rPr>
@@ -5827,47 +5423,7 @@
                       </w14:textOutline>
                     </w:rPr>
                     <w:br/>
-                    <w:t xml:space="preserve">UC_09 : Cash </w:t>
-                  </w:r>
-                  <w:proofErr w:type="spellStart"/>
-                  <w:r>
-                    <w:rPr>
-                      <w:color w:val="000000" w:themeColor="text1"/>
-                      <w:sz w:val="24"/>
-                      <w:szCs w:val="24"/>
-                      <w:lang w:val="en-GB"/>
-                      <w14:shadow w14:blurRad="38100" w14:dist="19050" w14:dir="2700000" w14:sx="100000" w14:sy="100000" w14:kx="0" w14:ky="0" w14:algn="tl">
-                        <w14:schemeClr w14:val="dk1">
-                          <w14:alpha w14:val="60000"/>
-                        </w14:schemeClr>
-                      </w14:shadow>
-                      <w14:textOutline w14:w="0" w14:cap="flat" w14:cmpd="sng" w14:algn="ctr">
-                        <w14:noFill/>
-                        <w14:prstDash w14:val="solid"/>
-                        <w14:round/>
-                      </w14:textOutline>
-                    </w:rPr>
-                    <w:t>Paiement</w:t>
-                  </w:r>
-                  <w:proofErr w:type="spellEnd"/>
-                  <w:r>
-                    <w:rPr>
-                      <w:color w:val="000000" w:themeColor="text1"/>
-                      <w:sz w:val="24"/>
-                      <w:szCs w:val="24"/>
-                      <w:lang w:val="en-GB"/>
-                      <w14:shadow w14:blurRad="38100" w14:dist="19050" w14:dir="2700000" w14:sx="100000" w14:sy="100000" w14:kx="0" w14:ky="0" w14:algn="tl">
-                        <w14:schemeClr w14:val="dk1">
-                          <w14:alpha w14:val="60000"/>
-                        </w14:schemeClr>
-                      </w14:shadow>
-                      <w14:textOutline w14:w="0" w14:cap="flat" w14:cmpd="sng" w14:algn="ctr">
-                        <w14:noFill/>
-                        <w14:prstDash w14:val="solid"/>
-                        <w14:round/>
-                      </w14:textOutline>
-                    </w:rPr>
-                    <w:t xml:space="preserve"> </w:t>
+                    <w:t xml:space="preserve">UC_09 : Cash Paiement </w:t>
                   </w:r>
                   <w:r>
                     <w:rPr>
@@ -5887,29 +5443,8 @@
                       </w14:textOutline>
                     </w:rPr>
                     <w:br/>
-                    <w:t xml:space="preserve">UC_10 : Online </w:t>
+                    <w:t>UC_10 : Online Paiement</w:t>
                   </w:r>
-                  <w:proofErr w:type="spellStart"/>
-                  <w:r>
-                    <w:rPr>
-                      <w:color w:val="000000" w:themeColor="text1"/>
-                      <w:sz w:val="24"/>
-                      <w:szCs w:val="24"/>
-                      <w:lang w:val="en-GB"/>
-                      <w14:shadow w14:blurRad="38100" w14:dist="19050" w14:dir="2700000" w14:sx="100000" w14:sy="100000" w14:kx="0" w14:ky="0" w14:algn="tl">
-                        <w14:schemeClr w14:val="dk1">
-                          <w14:alpha w14:val="60000"/>
-                        </w14:schemeClr>
-                      </w14:shadow>
-                      <w14:textOutline w14:w="0" w14:cap="flat" w14:cmpd="sng" w14:algn="ctr">
-                        <w14:noFill/>
-                        <w14:prstDash w14:val="solid"/>
-                        <w14:round/>
-                      </w14:textOutline>
-                    </w:rPr>
-                    <w:t>Paiement</w:t>
-                  </w:r>
-                  <w:proofErr w:type="spellEnd"/>
                   <w:r>
                     <w:rPr>
                       <w:color w:val="000000" w:themeColor="text1"/>
@@ -5948,47 +5483,7 @@
                       </w14:textOutline>
                     </w:rPr>
                     <w:br/>
-                    <w:t>UC_12 : Sign Restaurant (</w:t>
-                  </w:r>
-                  <w:proofErr w:type="spellStart"/>
-                  <w:r>
-                    <w:rPr>
-                      <w:color w:val="000000" w:themeColor="text1"/>
-                      <w:sz w:val="24"/>
-                      <w:szCs w:val="24"/>
-                      <w:lang w:val="en-GB"/>
-                      <w14:shadow w14:blurRad="38100" w14:dist="19050" w14:dir="2700000" w14:sx="100000" w14:sy="100000" w14:kx="0" w14:ky="0" w14:algn="tl">
-                        <w14:schemeClr w14:val="dk1">
-                          <w14:alpha w14:val="60000"/>
-                        </w14:schemeClr>
-                      </w14:shadow>
-                      <w14:textOutline w14:w="0" w14:cap="flat" w14:cmpd="sng" w14:algn="ctr">
-                        <w14:noFill/>
-                        <w14:prstDash w14:val="solid"/>
-                        <w14:round/>
-                      </w14:textOutline>
-                    </w:rPr>
-                    <w:t>Scénario</w:t>
-                  </w:r>
-                  <w:proofErr w:type="spellEnd"/>
-                  <w:r>
-                    <w:rPr>
-                      <w:color w:val="000000" w:themeColor="text1"/>
-                      <w:sz w:val="24"/>
-                      <w:szCs w:val="24"/>
-                      <w:lang w:val="en-GB"/>
-                      <w14:shadow w14:blurRad="38100" w14:dist="19050" w14:dir="2700000" w14:sx="100000" w14:sy="100000" w14:kx="0" w14:ky="0" w14:algn="tl">
-                        <w14:schemeClr w14:val="dk1">
-                          <w14:alpha w14:val="60000"/>
-                        </w14:schemeClr>
-                      </w14:shadow>
-                      <w14:textOutline w14:w="0" w14:cap="flat" w14:cmpd="sng" w14:algn="ctr">
-                        <w14:noFill/>
-                        <w14:prstDash w14:val="solid"/>
-                        <w14:round/>
-                      </w14:textOutline>
-                    </w:rPr>
-                    <w:t>)--&gt; A</w:t>
+                    <w:t>UC_12 : Sign Restaurant (Scénario)--&gt; A</w:t>
                   </w:r>
                   <w:r>
                     <w:rPr>
@@ -6008,47 +5503,7 @@
                       </w14:textOutline>
                     </w:rPr>
                     <w:br/>
-                    <w:t>UC-13 : Menu Management (</w:t>
-                  </w:r>
-                  <w:proofErr w:type="spellStart"/>
-                  <w:r>
-                    <w:rPr>
-                      <w:color w:val="000000" w:themeColor="text1"/>
-                      <w:sz w:val="24"/>
-                      <w:szCs w:val="24"/>
-                      <w:lang w:val="en-GB"/>
-                      <w14:shadow w14:blurRad="38100" w14:dist="19050" w14:dir="2700000" w14:sx="100000" w14:sy="100000" w14:kx="0" w14:ky="0" w14:algn="tl">
-                        <w14:schemeClr w14:val="dk1">
-                          <w14:alpha w14:val="60000"/>
-                        </w14:schemeClr>
-                      </w14:shadow>
-                      <w14:textOutline w14:w="0" w14:cap="flat" w14:cmpd="sng" w14:algn="ctr">
-                        <w14:noFill/>
-                        <w14:prstDash w14:val="solid"/>
-                        <w14:round/>
-                      </w14:textOutline>
-                    </w:rPr>
-                    <w:t>Scénario</w:t>
-                  </w:r>
-                  <w:proofErr w:type="spellEnd"/>
-                  <w:r>
-                    <w:rPr>
-                      <w:color w:val="000000" w:themeColor="text1"/>
-                      <w:sz w:val="24"/>
-                      <w:szCs w:val="24"/>
-                      <w:lang w:val="en-GB"/>
-                      <w14:shadow w14:blurRad="38100" w14:dist="19050" w14:dir="2700000" w14:sx="100000" w14:sy="100000" w14:kx="0" w14:ky="0" w14:algn="tl">
-                        <w14:schemeClr w14:val="dk1">
-                          <w14:alpha w14:val="60000"/>
-                        </w14:schemeClr>
-                      </w14:shadow>
-                      <w14:textOutline w14:w="0" w14:cap="flat" w14:cmpd="sng" w14:algn="ctr">
-                        <w14:noFill/>
-                        <w14:prstDash w14:val="solid"/>
-                        <w14:round/>
-                      </w14:textOutline>
-                    </w:rPr>
-                    <w:t>) --&gt; S</w:t>
+                    <w:t>UC-13 : Menu Management (Scénario) --&gt; S</w:t>
                   </w:r>
                   <w:r>
                     <w:rPr>
@@ -6108,47 +5563,7 @@
                       </w14:textOutline>
                     </w:rPr>
                     <w:br/>
-                    <w:t>UC_16 : Manage Order (</w:t>
-                  </w:r>
-                  <w:proofErr w:type="spellStart"/>
-                  <w:r>
-                    <w:rPr>
-                      <w:color w:val="000000" w:themeColor="text1"/>
-                      <w:sz w:val="24"/>
-                      <w:szCs w:val="24"/>
-                      <w:lang w:val="en-GB"/>
-                      <w14:shadow w14:blurRad="38100" w14:dist="19050" w14:dir="2700000" w14:sx="100000" w14:sy="100000" w14:kx="0" w14:ky="0" w14:algn="tl">
-                        <w14:schemeClr w14:val="dk1">
-                          <w14:alpha w14:val="60000"/>
-                        </w14:schemeClr>
-                      </w14:shadow>
-                      <w14:textOutline w14:w="0" w14:cap="flat" w14:cmpd="sng" w14:algn="ctr">
-                        <w14:noFill/>
-                        <w14:prstDash w14:val="solid"/>
-                        <w14:round/>
-                      </w14:textOutline>
-                    </w:rPr>
-                    <w:t>Scénario</w:t>
-                  </w:r>
-                  <w:proofErr w:type="spellEnd"/>
-                  <w:r>
-                    <w:rPr>
-                      <w:color w:val="000000" w:themeColor="text1"/>
-                      <w:sz w:val="24"/>
-                      <w:szCs w:val="24"/>
-                      <w:lang w:val="en-GB"/>
-                      <w14:shadow w14:blurRad="38100" w14:dist="19050" w14:dir="2700000" w14:sx="100000" w14:sy="100000" w14:kx="0" w14:ky="0" w14:algn="tl">
-                        <w14:schemeClr w14:val="dk1">
-                          <w14:alpha w14:val="60000"/>
-                        </w14:schemeClr>
-                      </w14:shadow>
-                      <w14:textOutline w14:w="0" w14:cap="flat" w14:cmpd="sng" w14:algn="ctr">
-                        <w14:noFill/>
-                        <w14:prstDash w14:val="solid"/>
-                        <w14:round/>
-                      </w14:textOutline>
-                    </w:rPr>
-                    <w:t>)--&gt; A</w:t>
+                    <w:t>UC_16 : Manage Order (Scénario)--&gt; A</w:t>
                   </w:r>
                   <w:r>
                     <w:rPr>
@@ -6168,47 +5583,7 @@
                       </w14:textOutline>
                     </w:rPr>
                     <w:br/>
-                    <w:t xml:space="preserve">UC_17 : </w:t>
-                  </w:r>
-                  <w:proofErr w:type="spellStart"/>
-                  <w:r>
-                    <w:rPr>
-                      <w:color w:val="000000" w:themeColor="text1"/>
-                      <w:sz w:val="24"/>
-                      <w:szCs w:val="24"/>
-                      <w:lang w:val="en-GB"/>
-                      <w14:shadow w14:blurRad="38100" w14:dist="19050" w14:dir="2700000" w14:sx="100000" w14:sy="100000" w14:kx="0" w14:ky="0" w14:algn="tl">
-                        <w14:schemeClr w14:val="dk1">
-                          <w14:alpha w14:val="60000"/>
-                        </w14:schemeClr>
-                      </w14:shadow>
-                      <w14:textOutline w14:w="0" w14:cap="flat" w14:cmpd="sng" w14:algn="ctr">
-                        <w14:noFill/>
-                        <w14:prstDash w14:val="solid"/>
-                        <w14:round/>
-                      </w14:textOutline>
-                    </w:rPr>
-                    <w:t>Delivrery</w:t>
-                  </w:r>
-                  <w:proofErr w:type="spellEnd"/>
-                  <w:r>
-                    <w:rPr>
-                      <w:color w:val="000000" w:themeColor="text1"/>
-                      <w:sz w:val="24"/>
-                      <w:szCs w:val="24"/>
-                      <w:lang w:val="en-GB"/>
-                      <w14:shadow w14:blurRad="38100" w14:dist="19050" w14:dir="2700000" w14:sx="100000" w14:sy="100000" w14:kx="0" w14:ky="0" w14:algn="tl">
-                        <w14:schemeClr w14:val="dk1">
-                          <w14:alpha w14:val="60000"/>
-                        </w14:schemeClr>
-                      </w14:shadow>
-                      <w14:textOutline w14:w="0" w14:cap="flat" w14:cmpd="sng" w14:algn="ctr">
-                        <w14:noFill/>
-                        <w14:prstDash w14:val="solid"/>
-                        <w14:round/>
-                      </w14:textOutline>
-                    </w:rPr>
-                    <w:t xml:space="preserve"> management </w:t>
+                    <w:t xml:space="preserve">UC_17 : Delivrery management </w:t>
                   </w:r>
                   <w:r>
                     <w:rPr>
@@ -6473,9 +5848,8 @@
                   <w14:round/>
                 </w14:textOutline>
               </w:rPr>
-              <w:t xml:space="preserve"> : Premier </w:t>
-            </w:r>
-            <w:proofErr w:type="spellStart"/>
+              <w:t xml:space="preserve"> : Premier usecase diagram créé trop tôt. Mauvaise compréhension de ce qui m’était demandé.</w:t>
+            </w:r>
             <w:r>
               <w:rPr>
                 <w:rFonts w:ascii="Times New Roman" w:hAnsi="Times New Roman" w:cs="Times New Roman"/>
@@ -6493,9 +5867,8 @@
                   <w14:round/>
                 </w14:textOutline>
               </w:rPr>
-              <w:t>usecase</w:t>
-            </w:r>
-            <w:proofErr w:type="spellEnd"/>
+              <w:br/>
+            </w:r>
             <w:r>
               <w:rPr>
                 <w:rFonts w:ascii="Times New Roman" w:hAnsi="Times New Roman" w:cs="Times New Roman"/>
@@ -6513,10 +5886,11 @@
                   <w14:round/>
                 </w14:textOutline>
               </w:rPr>
-              <w:t xml:space="preserve"> </w:t>
-            </w:r>
-            <w:proofErr w:type="spellStart"/>
-            <w:r>
+              <w:t>Jet 2 :  J’ai réalisé que je n’avais pas compris :</w:t>
+            </w:r>
+          </w:p>
+          <w:p>
+            <w:pPr>
               <w:rPr>
                 <w:rFonts w:ascii="Times New Roman" w:hAnsi="Times New Roman" w:cs="Times New Roman"/>
                 <w:color w:val="000000" w:themeColor="text1"/>
@@ -6533,87 +5907,7 @@
                   <w14:round/>
                 </w14:textOutline>
               </w:rPr>
-              <w:t>diagram</w:t>
-            </w:r>
-            <w:proofErr w:type="spellEnd"/>
-            <w:r>
-              <w:rPr>
-                <w:rFonts w:ascii="Times New Roman" w:hAnsi="Times New Roman" w:cs="Times New Roman"/>
-                <w:color w:val="000000" w:themeColor="text1"/>
-                <w:sz w:val="24"/>
-                <w:szCs w:val="24"/>
-                <w14:shadow w14:blurRad="38100" w14:dist="19050" w14:dir="2700000" w14:sx="100000" w14:sy="100000" w14:kx="0" w14:ky="0" w14:algn="tl">
-                  <w14:schemeClr w14:val="dk1">
-                    <w14:alpha w14:val="60000"/>
-                  </w14:schemeClr>
-                </w14:shadow>
-                <w14:textOutline w14:w="0" w14:cap="flat" w14:cmpd="sng" w14:algn="ctr">
-                  <w14:noFill/>
-                  <w14:prstDash w14:val="solid"/>
-                  <w14:round/>
-                </w14:textOutline>
-              </w:rPr>
-              <w:t xml:space="preserve"> créé trop tôt. Mauvaise compréhension de ce qui m’était demandé.</w:t>
-            </w:r>
-            <w:r>
-              <w:rPr>
-                <w:rFonts w:ascii="Times New Roman" w:hAnsi="Times New Roman" w:cs="Times New Roman"/>
-                <w:color w:val="000000" w:themeColor="text1"/>
-                <w:sz w:val="24"/>
-                <w:szCs w:val="24"/>
-                <w14:shadow w14:blurRad="38100" w14:dist="19050" w14:dir="2700000" w14:sx="100000" w14:sy="100000" w14:kx="0" w14:ky="0" w14:algn="tl">
-                  <w14:schemeClr w14:val="dk1">
-                    <w14:alpha w14:val="60000"/>
-                  </w14:schemeClr>
-                </w14:shadow>
-                <w14:textOutline w14:w="0" w14:cap="flat" w14:cmpd="sng" w14:algn="ctr">
-                  <w14:noFill/>
-                  <w14:prstDash w14:val="solid"/>
-                  <w14:round/>
-                </w14:textOutline>
-              </w:rPr>
-              <w:br/>
-            </w:r>
-            <w:r>
-              <w:rPr>
-                <w:rFonts w:ascii="Times New Roman" w:hAnsi="Times New Roman" w:cs="Times New Roman"/>
-                <w:color w:val="000000" w:themeColor="text1"/>
-                <w:sz w:val="24"/>
-                <w:szCs w:val="24"/>
-                <w14:shadow w14:blurRad="38100" w14:dist="19050" w14:dir="2700000" w14:sx="100000" w14:sy="100000" w14:kx="0" w14:ky="0" w14:algn="tl">
-                  <w14:schemeClr w14:val="dk1">
-                    <w14:alpha w14:val="60000"/>
-                  </w14:schemeClr>
-                </w14:shadow>
-                <w14:textOutline w14:w="0" w14:cap="flat" w14:cmpd="sng" w14:algn="ctr">
-                  <w14:noFill/>
-                  <w14:prstDash w14:val="solid"/>
-                  <w14:round/>
-                </w14:textOutline>
-              </w:rPr>
-              <w:t>Jet 2 :  J’ai réalisé que je n’avais pas compris :</w:t>
-            </w:r>
-          </w:p>
-          <w:p>
-            <w:pPr>
-              <w:rPr>
-                <w:rFonts w:ascii="Times New Roman" w:hAnsi="Times New Roman" w:cs="Times New Roman"/>
-                <w:color w:val="000000" w:themeColor="text1"/>
-                <w:sz w:val="24"/>
-                <w:szCs w:val="24"/>
-                <w14:shadow w14:blurRad="38100" w14:dist="19050" w14:dir="2700000" w14:sx="100000" w14:sy="100000" w14:kx="0" w14:ky="0" w14:algn="tl">
-                  <w14:schemeClr w14:val="dk1">
-                    <w14:alpha w14:val="60000"/>
-                  </w14:schemeClr>
-                </w14:shadow>
-                <w14:textOutline w14:w="0" w14:cap="flat" w14:cmpd="sng" w14:algn="ctr">
-                  <w14:noFill/>
-                  <w14:prstDash w14:val="solid"/>
-                  <w14:round/>
-                </w14:textOutline>
-              </w:rPr>
-            </w:pPr>
-            <w:proofErr w:type="spellStart"/>
+            </w:pPr>
             <w:r>
               <w:rPr>
                 <w:rFonts w:ascii="Times New Roman" w:hAnsi="Times New Roman" w:cs="Times New Roman"/>
@@ -6637,7 +5931,6 @@
               </w:rPr>
               <w:t>Extends</w:t>
             </w:r>
-            <w:proofErr w:type="spellEnd"/>
             <w:r>
               <w:rPr>
                 <w:rFonts w:ascii="Times New Roman" w:hAnsi="Times New Roman" w:cs="Times New Roman"/>
@@ -6655,47 +5948,7 @@
                   <w14:round/>
                 </w14:textOutline>
               </w:rPr>
-              <w:t xml:space="preserve"> : Différence entre cas d’extension/point d’extension, sens de la flèche, le </w:t>
-            </w:r>
-            <w:proofErr w:type="spellStart"/>
-            <w:r>
-              <w:rPr>
-                <w:rFonts w:ascii="Times New Roman" w:hAnsi="Times New Roman" w:cs="Times New Roman"/>
-                <w:color w:val="000000" w:themeColor="text1"/>
-                <w:sz w:val="24"/>
-                <w:szCs w:val="24"/>
-                <w14:shadow w14:blurRad="38100" w14:dist="19050" w14:dir="2700000" w14:sx="100000" w14:sy="100000" w14:kx="0" w14:ky="0" w14:algn="tl">
-                  <w14:schemeClr w14:val="dk1">
-                    <w14:alpha w14:val="60000"/>
-                  </w14:schemeClr>
-                </w14:shadow>
-                <w14:textOutline w14:w="0" w14:cap="flat" w14:cmpd="sng" w14:algn="ctr">
-                  <w14:noFill/>
-                  <w14:prstDash w14:val="solid"/>
-                  <w14:round/>
-                </w14:textOutline>
-              </w:rPr>
-              <w:t>usecase</w:t>
-            </w:r>
-            <w:proofErr w:type="spellEnd"/>
-            <w:r>
-              <w:rPr>
-                <w:rFonts w:ascii="Times New Roman" w:hAnsi="Times New Roman" w:cs="Times New Roman"/>
-                <w:color w:val="000000" w:themeColor="text1"/>
-                <w:sz w:val="24"/>
-                <w:szCs w:val="24"/>
-                <w14:shadow w14:blurRad="38100" w14:dist="19050" w14:dir="2700000" w14:sx="100000" w14:sy="100000" w14:kx="0" w14:ky="0" w14:algn="tl">
-                  <w14:schemeClr w14:val="dk1">
-                    <w14:alpha w14:val="60000"/>
-                  </w14:schemeClr>
-                </w14:shadow>
-                <w14:textOutline w14:w="0" w14:cap="flat" w14:cmpd="sng" w14:algn="ctr">
-                  <w14:noFill/>
-                  <w14:prstDash w14:val="solid"/>
-                  <w14:round/>
-                </w14:textOutline>
-              </w:rPr>
-              <w:t xml:space="preserve"> divisé en deux. </w:t>
+              <w:t xml:space="preserve"> : Différence entre cas d’extension/point d’extension, sens de la flèche, le usecase divisé en deux. </w:t>
             </w:r>
           </w:p>
           <w:p>
@@ -7518,10 +6771,11 @@
                   <w14:round/>
                 </w14:textOutline>
               </w:rPr>
-              <w:t xml:space="preserve">Nouvelle </w:t>
-            </w:r>
-            <w:proofErr w:type="spellStart"/>
-            <w:r>
+              <w:t>Nouvelle répartition des scénarios.</w:t>
+            </w:r>
+          </w:p>
+          <w:p>
+            <w:pPr>
               <w:rPr>
                 <w:rFonts w:ascii="Times New Roman" w:hAnsi="Times New Roman" w:cs="Times New Roman"/>
                 <w:color w:val="000000" w:themeColor="text1"/>
@@ -7539,10 +6793,10 @@
                   <w14:round/>
                 </w14:textOutline>
               </w:rPr>
-              <w:t>répartition</w:t>
-            </w:r>
-            <w:proofErr w:type="spellEnd"/>
-            <w:r>
+            </w:pPr>
+          </w:p>
+          <w:p>
+            <w:pPr>
               <w:rPr>
                 <w:rFonts w:ascii="Times New Roman" w:hAnsi="Times New Roman" w:cs="Times New Roman"/>
                 <w:color w:val="000000" w:themeColor="text1"/>
@@ -7560,15 +6814,17 @@
                   <w14:round/>
                 </w14:textOutline>
               </w:rPr>
-              <w:t xml:space="preserve"> des </w:t>
-            </w:r>
-            <w:proofErr w:type="spellStart"/>
+            </w:pPr>
             <w:r>
               <w:rPr>
                 <w:rFonts w:ascii="Times New Roman" w:hAnsi="Times New Roman" w:cs="Times New Roman"/>
+                <w:bCs/>
+                <w:i/>
+                <w:iCs/>
                 <w:color w:val="000000" w:themeColor="text1"/>
                 <w:sz w:val="24"/>
                 <w:szCs w:val="24"/>
+                <w:u w:val="single"/>
                 <w:lang w:val="en-GB"/>
                 <w14:shadow w14:blurRad="38100" w14:dist="19050" w14:dir="2700000" w14:sx="100000" w14:sy="100000" w14:kx="0" w14:ky="0" w14:algn="tl">
                   <w14:schemeClr w14:val="dk1">
@@ -7581,194 +6837,7 @@
                   <w14:round/>
                 </w14:textOutline>
               </w:rPr>
-              <w:t>scénarios</w:t>
-            </w:r>
-            <w:proofErr w:type="spellEnd"/>
-            <w:r>
-              <w:rPr>
-                <w:rFonts w:ascii="Times New Roman" w:hAnsi="Times New Roman" w:cs="Times New Roman"/>
-                <w:color w:val="000000" w:themeColor="text1"/>
-                <w:sz w:val="24"/>
-                <w:szCs w:val="24"/>
-                <w:lang w:val="en-GB"/>
-                <w14:shadow w14:blurRad="38100" w14:dist="19050" w14:dir="2700000" w14:sx="100000" w14:sy="100000" w14:kx="0" w14:ky="0" w14:algn="tl">
-                  <w14:schemeClr w14:val="dk1">
-                    <w14:alpha w14:val="60000"/>
-                  </w14:schemeClr>
-                </w14:shadow>
-                <w14:textOutline w14:w="0" w14:cap="flat" w14:cmpd="sng" w14:algn="ctr">
-                  <w14:noFill/>
-                  <w14:prstDash w14:val="solid"/>
-                  <w14:round/>
-                </w14:textOutline>
-              </w:rPr>
-              <w:t>.</w:t>
-            </w:r>
-          </w:p>
-          <w:p>
-            <w:pPr>
-              <w:rPr>
-                <w:rFonts w:ascii="Times New Roman" w:hAnsi="Times New Roman" w:cs="Times New Roman"/>
-                <w:color w:val="000000" w:themeColor="text1"/>
-                <w:sz w:val="24"/>
-                <w:szCs w:val="24"/>
-                <w:lang w:val="en-GB"/>
-                <w14:shadow w14:blurRad="38100" w14:dist="19050" w14:dir="2700000" w14:sx="100000" w14:sy="100000" w14:kx="0" w14:ky="0" w14:algn="tl">
-                  <w14:schemeClr w14:val="dk1">
-                    <w14:alpha w14:val="60000"/>
-                  </w14:schemeClr>
-                </w14:shadow>
-                <w14:textOutline w14:w="0" w14:cap="flat" w14:cmpd="sng" w14:algn="ctr">
-                  <w14:noFill/>
-                  <w14:prstDash w14:val="solid"/>
-                  <w14:round/>
-                </w14:textOutline>
-              </w:rPr>
-            </w:pPr>
-          </w:p>
-          <w:p>
-            <w:pPr>
-              <w:rPr>
-                <w:rFonts w:ascii="Times New Roman" w:hAnsi="Times New Roman" w:cs="Times New Roman"/>
-                <w:color w:val="000000" w:themeColor="text1"/>
-                <w:sz w:val="24"/>
-                <w:szCs w:val="24"/>
-                <w:lang w:val="en-GB"/>
-                <w14:shadow w14:blurRad="38100" w14:dist="19050" w14:dir="2700000" w14:sx="100000" w14:sy="100000" w14:kx="0" w14:ky="0" w14:algn="tl">
-                  <w14:schemeClr w14:val="dk1">
-                    <w14:alpha w14:val="60000"/>
-                  </w14:schemeClr>
-                </w14:shadow>
-                <w14:textOutline w14:w="0" w14:cap="flat" w14:cmpd="sng" w14:algn="ctr">
-                  <w14:noFill/>
-                  <w14:prstDash w14:val="solid"/>
-                  <w14:round/>
-                </w14:textOutline>
-              </w:rPr>
-            </w:pPr>
-            <w:r>
-              <w:rPr>
-                <w:rFonts w:ascii="Times New Roman" w:hAnsi="Times New Roman" w:cs="Times New Roman"/>
-                <w:bCs/>
-                <w:i/>
-                <w:iCs/>
-                <w:color w:val="000000" w:themeColor="text1"/>
-                <w:sz w:val="24"/>
-                <w:szCs w:val="24"/>
-                <w:u w:val="single"/>
-                <w:lang w:val="en-GB"/>
-                <w14:shadow w14:blurRad="38100" w14:dist="19050" w14:dir="2700000" w14:sx="100000" w14:sy="100000" w14:kx="0" w14:ky="0" w14:algn="tl">
-                  <w14:schemeClr w14:val="dk1">
-                    <w14:alpha w14:val="60000"/>
-                  </w14:schemeClr>
-                </w14:shadow>
-                <w14:textOutline w14:w="0" w14:cap="flat" w14:cmpd="sng" w14:algn="ctr">
-                  <w14:noFill/>
-                  <w14:prstDash w14:val="solid"/>
-                  <w14:round/>
-                </w14:textOutline>
-              </w:rPr>
-              <w:t xml:space="preserve">La </w:t>
-            </w:r>
-            <w:proofErr w:type="spellStart"/>
-            <w:r>
-              <w:rPr>
-                <w:rFonts w:ascii="Times New Roman" w:hAnsi="Times New Roman" w:cs="Times New Roman"/>
-                <w:bCs/>
-                <w:i/>
-                <w:iCs/>
-                <w:color w:val="000000" w:themeColor="text1"/>
-                <w:sz w:val="24"/>
-                <w:szCs w:val="24"/>
-                <w:u w:val="single"/>
-                <w:lang w:val="en-GB"/>
-                <w14:shadow w14:blurRad="38100" w14:dist="19050" w14:dir="2700000" w14:sx="100000" w14:sy="100000" w14:kx="0" w14:ky="0" w14:algn="tl">
-                  <w14:schemeClr w14:val="dk1">
-                    <w14:alpha w14:val="60000"/>
-                  </w14:schemeClr>
-                </w14:shadow>
-                <w14:textOutline w14:w="0" w14:cap="flat" w14:cmpd="sng" w14:algn="ctr">
-                  <w14:noFill/>
-                  <w14:prstDash w14:val="solid"/>
-                  <w14:round/>
-                </w14:textOutline>
-              </w:rPr>
-              <w:t>répartition</w:t>
-            </w:r>
-            <w:proofErr w:type="spellEnd"/>
-            <w:r>
-              <w:rPr>
-                <w:rFonts w:ascii="Times New Roman" w:hAnsi="Times New Roman" w:cs="Times New Roman"/>
-                <w:bCs/>
-                <w:i/>
-                <w:iCs/>
-                <w:color w:val="000000" w:themeColor="text1"/>
-                <w:sz w:val="24"/>
-                <w:szCs w:val="24"/>
-                <w:u w:val="single"/>
-                <w:lang w:val="en-GB"/>
-                <w14:shadow w14:blurRad="38100" w14:dist="19050" w14:dir="2700000" w14:sx="100000" w14:sy="100000" w14:kx="0" w14:ky="0" w14:algn="tl">
-                  <w14:schemeClr w14:val="dk1">
-                    <w14:alpha w14:val="60000"/>
-                  </w14:schemeClr>
-                </w14:shadow>
-                <w14:textOutline w14:w="0" w14:cap="flat" w14:cmpd="sng" w14:algn="ctr">
-                  <w14:noFill/>
-                  <w14:prstDash w14:val="solid"/>
-                  <w14:round/>
-                </w14:textOutline>
-              </w:rPr>
-              <w:t xml:space="preserve"> des </w:t>
-            </w:r>
-            <w:proofErr w:type="spellStart"/>
-            <w:r>
-              <w:rPr>
-                <w:rFonts w:ascii="Times New Roman" w:hAnsi="Times New Roman" w:cs="Times New Roman"/>
-                <w:bCs/>
-                <w:i/>
-                <w:iCs/>
-                <w:color w:val="000000" w:themeColor="text1"/>
-                <w:sz w:val="24"/>
-                <w:szCs w:val="24"/>
-                <w:u w:val="single"/>
-                <w:lang w:val="en-GB"/>
-                <w14:shadow w14:blurRad="38100" w14:dist="19050" w14:dir="2700000" w14:sx="100000" w14:sy="100000" w14:kx="0" w14:ky="0" w14:algn="tl">
-                  <w14:schemeClr w14:val="dk1">
-                    <w14:alpha w14:val="60000"/>
-                  </w14:schemeClr>
-                </w14:shadow>
-                <w14:textOutline w14:w="0" w14:cap="flat" w14:cmpd="sng" w14:algn="ctr">
-                  <w14:noFill/>
-                  <w14:prstDash w14:val="solid"/>
-                  <w14:round/>
-                </w14:textOutline>
-              </w:rPr>
-              <w:t>tâches</w:t>
-            </w:r>
-            <w:proofErr w:type="spellEnd"/>
-            <w:r>
-              <w:rPr>
-                <w:rFonts w:ascii="Times New Roman" w:hAnsi="Times New Roman" w:cs="Times New Roman"/>
-                <w:bCs/>
-                <w:i/>
-                <w:iCs/>
-                <w:color w:val="000000" w:themeColor="text1"/>
-                <w:sz w:val="24"/>
-                <w:szCs w:val="24"/>
-                <w:u w:val="single"/>
-                <w:lang w:val="en-GB"/>
-                <w14:shadow w14:blurRad="38100" w14:dist="19050" w14:dir="2700000" w14:sx="100000" w14:sy="100000" w14:kx="0" w14:ky="0" w14:algn="tl">
-                  <w14:schemeClr w14:val="dk1">
-                    <w14:alpha w14:val="60000"/>
-                  </w14:schemeClr>
-                </w14:shadow>
-                <w14:textOutline w14:w="0" w14:cap="flat" w14:cmpd="sng" w14:algn="ctr">
-                  <w14:noFill/>
-                  <w14:prstDash w14:val="solid"/>
-                  <w14:round/>
-                </w14:textOutline>
-              </w:rPr>
-              <w:t> :</w:t>
+              <w:t>La répartition des tâches :</w:t>
             </w:r>
             <w:r>
               <w:rPr>
@@ -7950,7 +7019,6 @@
                       </w14:textOutline>
                     </w:rPr>
                   </w:pPr>
-                  <w:proofErr w:type="spellStart"/>
                   <w:r>
                     <w:rPr>
                       <w:rFonts w:ascii="Times New Roman" w:hAnsi="Times New Roman" w:cs="Times New Roman"/>
@@ -7971,7 +7039,6 @@
                     </w:rPr>
                     <w:t>Répartition</w:t>
                   </w:r>
-                  <w:proofErr w:type="spellEnd"/>
                   <w:r>
                     <w:rPr>
                       <w:rFonts w:ascii="Times New Roman" w:hAnsi="Times New Roman" w:cs="Times New Roman"/>
@@ -7990,28 +7057,7 @@
                         <w14:round/>
                       </w14:textOutline>
                     </w:rPr>
-                    <w:t xml:space="preserve"> </w:t>
-                  </w:r>
-                  <w:proofErr w:type="spellStart"/>
-                  <w:r>
-                    <w:rPr>
-                      <w:rFonts w:ascii="Times New Roman" w:hAnsi="Times New Roman" w:cs="Times New Roman"/>
-                      <w:color w:val="000000" w:themeColor="text1"/>
-                      <w:sz w:val="24"/>
-                      <w:szCs w:val="24"/>
-                      <w:lang w:val="en-GB"/>
-                      <w14:shadow w14:blurRad="38100" w14:dist="19050" w14:dir="2700000" w14:sx="100000" w14:sy="100000" w14:kx="0" w14:ky="0" w14:algn="tl">
-                        <w14:schemeClr w14:val="dk1">
-                          <w14:alpha w14:val="60000"/>
-                        </w14:schemeClr>
-                      </w14:shadow>
-                      <w14:textOutline w14:w="0" w14:cap="flat" w14:cmpd="sng" w14:algn="ctr">
-                        <w14:noFill/>
-                        <w14:prstDash w14:val="solid"/>
-                        <w14:round/>
-                      </w14:textOutline>
-                    </w:rPr>
-                    <w:t>sc</w:t>
+                    <w:t xml:space="preserve"> sc</w:t>
                   </w:r>
                   <w:r>
                     <w:rPr>
@@ -8051,28 +7097,7 @@
                         <w14:round/>
                       </w14:textOutline>
                     </w:rPr>
-                    <w:t>narios</w:t>
-                  </w:r>
-                  <w:proofErr w:type="spellEnd"/>
-                  <w:r>
-                    <w:rPr>
-                      <w:rFonts w:ascii="Times New Roman" w:hAnsi="Times New Roman" w:cs="Times New Roman"/>
-                      <w:color w:val="000000" w:themeColor="text1"/>
-                      <w:sz w:val="24"/>
-                      <w:szCs w:val="24"/>
-                      <w:lang w:val="en-GB"/>
-                      <w14:shadow w14:blurRad="38100" w14:dist="19050" w14:dir="2700000" w14:sx="100000" w14:sy="100000" w14:kx="0" w14:ky="0" w14:algn="tl">
-                        <w14:schemeClr w14:val="dk1">
-                          <w14:alpha w14:val="60000"/>
-                        </w14:schemeClr>
-                      </w14:shadow>
-                      <w14:textOutline w14:w="0" w14:cap="flat" w14:cmpd="sng" w14:algn="ctr">
-                        <w14:noFill/>
-                        <w14:prstDash w14:val="solid"/>
-                        <w14:round/>
-                      </w14:textOutline>
-                    </w:rPr>
-                    <w:t> :</w:t>
+                    <w:t>narios :</w:t>
                   </w:r>
                 </w:p>
                 <w:p>
@@ -9277,47 +8302,7 @@
                   <w14:round/>
                 </w14:textOutline>
               </w:rPr>
-              <w:t xml:space="preserve">Compréhension des </w:t>
-            </w:r>
-            <w:proofErr w:type="spellStart"/>
-            <w:r>
-              <w:rPr>
-                <w:rFonts w:ascii="Times New Roman" w:hAnsi="Times New Roman" w:cs="Times New Roman"/>
-                <w:color w:val="000000" w:themeColor="text1"/>
-                <w:sz w:val="24"/>
-                <w:szCs w:val="24"/>
-                <w14:shadow w14:blurRad="38100" w14:dist="19050" w14:dir="2700000" w14:sx="100000" w14:sy="100000" w14:kx="0" w14:ky="0" w14:algn="tl">
-                  <w14:schemeClr w14:val="dk1">
-                    <w14:alpha w14:val="60000"/>
-                  </w14:schemeClr>
-                </w14:shadow>
-                <w14:textOutline w14:w="0" w14:cap="flat" w14:cmpd="sng" w14:algn="ctr">
-                  <w14:noFill/>
-                  <w14:prstDash w14:val="solid"/>
-                  <w14:round/>
-                </w14:textOutline>
-              </w:rPr>
-              <w:t>extends</w:t>
-            </w:r>
-            <w:proofErr w:type="spellEnd"/>
-            <w:r>
-              <w:rPr>
-                <w:rFonts w:ascii="Times New Roman" w:hAnsi="Times New Roman" w:cs="Times New Roman"/>
-                <w:color w:val="000000" w:themeColor="text1"/>
-                <w:sz w:val="24"/>
-                <w:szCs w:val="24"/>
-                <w14:shadow w14:blurRad="38100" w14:dist="19050" w14:dir="2700000" w14:sx="100000" w14:sy="100000" w14:kx="0" w14:ky="0" w14:algn="tl">
-                  <w14:schemeClr w14:val="dk1">
-                    <w14:alpha w14:val="60000"/>
-                  </w14:schemeClr>
-                </w14:shadow>
-                <w14:textOutline w14:w="0" w14:cap="flat" w14:cmpd="sng" w14:algn="ctr">
-                  <w14:noFill/>
-                  <w14:prstDash w14:val="solid"/>
-                  <w14:round/>
-                </w14:textOutline>
-              </w:rPr>
-              <w:t xml:space="preserve">. </w:t>
+              <w:t xml:space="preserve">Compréhension des extends. </w:t>
             </w:r>
           </w:p>
           <w:p>
@@ -10152,7 +9137,6 @@
                 <w:color w:val="000000" w:themeColor="text1"/>
                 <w:sz w:val="24"/>
                 <w:szCs w:val="24"/>
-                <w:lang w:val="en-GB"/>
                 <w14:shadow w14:blurRad="38100" w14:dist="19050" w14:dir="2700000" w14:sx="100000" w14:sy="100000" w14:kx="0" w14:ky="0" w14:algn="tl">
                   <w14:schemeClr w14:val="dk1">
                     <w14:alpha w14:val="60000"/>
@@ -10171,7 +9155,6 @@
                 <w:color w:val="000000" w:themeColor="text1"/>
                 <w:sz w:val="24"/>
                 <w:szCs w:val="24"/>
-                <w:lang w:val="en-GB"/>
                 <w14:shadow w14:blurRad="38100" w14:dist="19050" w14:dir="2700000" w14:sx="100000" w14:sy="100000" w14:kx="0" w14:ky="0" w14:algn="tl">
                   <w14:schemeClr w14:val="dk1">
                     <w14:alpha w14:val="60000"/>
@@ -10193,7 +9176,6 @@
                 <w:color w:val="000000" w:themeColor="text1"/>
                 <w:sz w:val="24"/>
                 <w:szCs w:val="24"/>
-                <w:lang w:val="en-GB"/>
                 <w14:shadow w14:blurRad="38100" w14:dist="19050" w14:dir="2700000" w14:sx="100000" w14:sy="100000" w14:kx="0" w14:ky="0" w14:algn="tl">
                   <w14:schemeClr w14:val="dk1">
                     <w14:alpha w14:val="60000"/>
@@ -10216,7 +9198,6 @@
                 <w:sz w:val="24"/>
                 <w:szCs w:val="24"/>
                 <w:u w:val="single"/>
-                <w:lang w:val="en-GB"/>
                 <w14:shadow w14:blurRad="38100" w14:dist="19050" w14:dir="2700000" w14:sx="100000" w14:sy="100000" w14:kx="0" w14:ky="0" w14:algn="tl">
                   <w14:schemeClr w14:val="dk1">
                     <w14:alpha w14:val="60000"/>
@@ -10228,107 +9209,7 @@
                   <w14:round/>
                 </w14:textOutline>
               </w:rPr>
-              <w:t xml:space="preserve">La </w:t>
-            </w:r>
-            <w:proofErr w:type="spellStart"/>
-            <w:r>
-              <w:rPr>
-                <w:rFonts w:ascii="Times New Roman" w:hAnsi="Times New Roman" w:cs="Times New Roman"/>
-                <w:bCs/>
-                <w:i/>
-                <w:iCs/>
-                <w:color w:val="000000" w:themeColor="text1"/>
-                <w:sz w:val="24"/>
-                <w:szCs w:val="24"/>
-                <w:u w:val="single"/>
-                <w:lang w:val="en-GB"/>
-                <w14:shadow w14:blurRad="38100" w14:dist="19050" w14:dir="2700000" w14:sx="100000" w14:sy="100000" w14:kx="0" w14:ky="0" w14:algn="tl">
-                  <w14:schemeClr w14:val="dk1">
-                    <w14:alpha w14:val="60000"/>
-                  </w14:schemeClr>
-                </w14:shadow>
-                <w14:textOutline w14:w="0" w14:cap="flat" w14:cmpd="sng" w14:algn="ctr">
-                  <w14:noFill/>
-                  <w14:prstDash w14:val="solid"/>
-                  <w14:round/>
-                </w14:textOutline>
-              </w:rPr>
-              <w:t>répartition</w:t>
-            </w:r>
-            <w:proofErr w:type="spellEnd"/>
-            <w:r>
-              <w:rPr>
-                <w:rFonts w:ascii="Times New Roman" w:hAnsi="Times New Roman" w:cs="Times New Roman"/>
-                <w:bCs/>
-                <w:i/>
-                <w:iCs/>
-                <w:color w:val="000000" w:themeColor="text1"/>
-                <w:sz w:val="24"/>
-                <w:szCs w:val="24"/>
-                <w:u w:val="single"/>
-                <w:lang w:val="en-GB"/>
-                <w14:shadow w14:blurRad="38100" w14:dist="19050" w14:dir="2700000" w14:sx="100000" w14:sy="100000" w14:kx="0" w14:ky="0" w14:algn="tl">
-                  <w14:schemeClr w14:val="dk1">
-                    <w14:alpha w14:val="60000"/>
-                  </w14:schemeClr>
-                </w14:shadow>
-                <w14:textOutline w14:w="0" w14:cap="flat" w14:cmpd="sng" w14:algn="ctr">
-                  <w14:noFill/>
-                  <w14:prstDash w14:val="solid"/>
-                  <w14:round/>
-                </w14:textOutline>
-              </w:rPr>
-              <w:t xml:space="preserve"> des </w:t>
-            </w:r>
-            <w:proofErr w:type="spellStart"/>
-            <w:r>
-              <w:rPr>
-                <w:rFonts w:ascii="Times New Roman" w:hAnsi="Times New Roman" w:cs="Times New Roman"/>
-                <w:bCs/>
-                <w:i/>
-                <w:iCs/>
-                <w:color w:val="000000" w:themeColor="text1"/>
-                <w:sz w:val="24"/>
-                <w:szCs w:val="24"/>
-                <w:u w:val="single"/>
-                <w:lang w:val="en-GB"/>
-                <w14:shadow w14:blurRad="38100" w14:dist="19050" w14:dir="2700000" w14:sx="100000" w14:sy="100000" w14:kx="0" w14:ky="0" w14:algn="tl">
-                  <w14:schemeClr w14:val="dk1">
-                    <w14:alpha w14:val="60000"/>
-                  </w14:schemeClr>
-                </w14:shadow>
-                <w14:textOutline w14:w="0" w14:cap="flat" w14:cmpd="sng" w14:algn="ctr">
-                  <w14:noFill/>
-                  <w14:prstDash w14:val="solid"/>
-                  <w14:round/>
-                </w14:textOutline>
-              </w:rPr>
-              <w:t>tâches</w:t>
-            </w:r>
-            <w:proofErr w:type="spellEnd"/>
-            <w:r>
-              <w:rPr>
-                <w:rFonts w:ascii="Times New Roman" w:hAnsi="Times New Roman" w:cs="Times New Roman"/>
-                <w:bCs/>
-                <w:i/>
-                <w:iCs/>
-                <w:color w:val="000000" w:themeColor="text1"/>
-                <w:sz w:val="24"/>
-                <w:szCs w:val="24"/>
-                <w:u w:val="single"/>
-                <w:lang w:val="en-GB"/>
-                <w14:shadow w14:blurRad="38100" w14:dist="19050" w14:dir="2700000" w14:sx="100000" w14:sy="100000" w14:kx="0" w14:ky="0" w14:algn="tl">
-                  <w14:schemeClr w14:val="dk1">
-                    <w14:alpha w14:val="60000"/>
-                  </w14:schemeClr>
-                </w14:shadow>
-                <w14:textOutline w14:w="0" w14:cap="flat" w14:cmpd="sng" w14:algn="ctr">
-                  <w14:noFill/>
-                  <w14:prstDash w14:val="solid"/>
-                  <w14:round/>
-                </w14:textOutline>
-              </w:rPr>
-              <w:t> :</w:t>
+              <w:t>La répartition des tâches :</w:t>
             </w:r>
             <w:r>
               <w:rPr>
@@ -10336,7 +9217,6 @@
                 <w:color w:val="000000" w:themeColor="text1"/>
                 <w:sz w:val="24"/>
                 <w:szCs w:val="24"/>
-                <w:lang w:val="en-GB"/>
                 <w14:shadow w14:blurRad="38100" w14:dist="19050" w14:dir="2700000" w14:sx="100000" w14:sy="100000" w14:kx="0" w14:ky="0" w14:algn="tl">
                   <w14:schemeClr w14:val="dk1">
                     <w14:alpha w14:val="60000"/>
@@ -10373,7 +9253,6 @@
                       <w:color w:val="000000" w:themeColor="text1"/>
                       <w:sz w:val="24"/>
                       <w:szCs w:val="24"/>
-                      <w:lang w:val="en-GB"/>
                       <w14:shadow w14:blurRad="38100" w14:dist="19050" w14:dir="2700000" w14:sx="100000" w14:sy="100000" w14:kx="0" w14:ky="0" w14:algn="tl">
                         <w14:schemeClr w14:val="dk1">
                           <w14:alpha w14:val="60000"/>
@@ -10392,7 +9271,6 @@
                       <w:color w:val="000000" w:themeColor="text1"/>
                       <w:sz w:val="24"/>
                       <w:szCs w:val="24"/>
-                      <w:lang w:val="en-GB"/>
                       <w14:shadow w14:blurRad="38100" w14:dist="19050" w14:dir="2700000" w14:sx="100000" w14:sy="100000" w14:kx="0" w14:ky="0" w14:algn="tl">
                         <w14:schemeClr w14:val="dk1">
                           <w14:alpha w14:val="60000"/>
@@ -10436,7 +9314,6 @@
                     </w:rPr>
                   </w:pPr>
                   <w:bookmarkStart w:id="0" w:name="_Hlk67417713"/>
-                  <w:proofErr w:type="spellStart"/>
                   <w:r>
                     <w:rPr>
                       <w:rFonts w:ascii="Times New Roman" w:hAnsi="Times New Roman" w:cs="Times New Roman"/>
@@ -10455,28 +9332,7 @@
                         <w14:round/>
                       </w14:textOutline>
                     </w:rPr>
-                    <w:t>Répartition</w:t>
-                  </w:r>
-                  <w:proofErr w:type="spellEnd"/>
-                  <w:r>
-                    <w:rPr>
-                      <w:rFonts w:ascii="Times New Roman" w:hAnsi="Times New Roman" w:cs="Times New Roman"/>
-                      <w:color w:val="000000" w:themeColor="text1"/>
-                      <w:sz w:val="24"/>
-                      <w:szCs w:val="24"/>
-                      <w:lang w:val="en-GB"/>
-                      <w14:shadow w14:blurRad="38100" w14:dist="19050" w14:dir="2700000" w14:sx="100000" w14:sy="100000" w14:kx="0" w14:ky="0" w14:algn="tl">
-                        <w14:schemeClr w14:val="dk1">
-                          <w14:alpha w14:val="60000"/>
-                        </w14:schemeClr>
-                      </w14:shadow>
-                      <w14:textOutline w14:w="0" w14:cap="flat" w14:cmpd="sng" w14:algn="ctr">
-                        <w14:noFill/>
-                        <w14:prstDash w14:val="solid"/>
-                        <w14:round/>
-                      </w14:textOutline>
-                    </w:rPr>
-                    <w:t xml:space="preserve"> </w:t>
+                    <w:t xml:space="preserve">Répartition </w:t>
                   </w:r>
                 </w:p>
                 <w:p>
@@ -13386,9 +12242,6 @@
                   <w:pPr>
                     <w:framePr w:hSpace="141" w:wrap="around" w:hAnchor="margin" w:xAlign="center" w:y="468"/>
                     <w:spacing w:after="160" w:line="259" w:lineRule="auto"/>
-                    <w:rPr>
-                      <w:lang w:val="en-GB"/>
-                    </w:rPr>
                   </w:pPr>
                 </w:p>
               </w:tc>
@@ -13402,7 +12255,6 @@
                 <w:i/>
                 <w:iCs/>
                 <w:u w:val="single"/>
-                <w:lang w:val="en-GB"/>
               </w:rPr>
             </w:pPr>
           </w:p>
@@ -13853,13 +12705,8 @@
         <w:pStyle w:val="Titre2"/>
       </w:pPr>
       <w:r>
-        <w:t xml:space="preserve">Use case </w:t>
+        <w:t>Use case diagram</w:t>
       </w:r>
-      <w:proofErr w:type="spellStart"/>
-      <w:r>
-        <w:t>diagram</w:t>
-      </w:r>
-      <w:proofErr w:type="spellEnd"/>
     </w:p>
     <w:p>
       <w:pPr>
@@ -13957,35 +12804,7 @@
           <w:lang w:val="en-GB"/>
         </w:rPr>
         <w:lastRenderedPageBreak/>
-        <w:t xml:space="preserve">Jet 2 – Mise </w:t>
-      </w:r>
-      <w:proofErr w:type="spellStart"/>
-      <w:r>
-        <w:rPr>
-          <w:lang w:val="en-GB"/>
-        </w:rPr>
-        <w:t>en</w:t>
-      </w:r>
-      <w:proofErr w:type="spellEnd"/>
-      <w:r>
-        <w:rPr>
-          <w:lang w:val="en-GB"/>
-        </w:rPr>
-        <w:t xml:space="preserve"> </w:t>
-      </w:r>
-      <w:proofErr w:type="spellStart"/>
-      <w:r>
-        <w:rPr>
-          <w:lang w:val="en-GB"/>
-        </w:rPr>
-        <w:t>commun</w:t>
-      </w:r>
-      <w:proofErr w:type="spellEnd"/>
-      <w:r>
-        <w:rPr>
-          <w:lang w:val="en-GB"/>
-        </w:rPr>
-        <w:t xml:space="preserve"> - proposition</w:t>
+        <w:t>Jet 2 – Mise en commun - proposition</w:t>
       </w:r>
     </w:p>
     <w:p>
@@ -14178,35 +12997,7 @@
         <w:rPr>
           <w:lang w:val="en-GB"/>
         </w:rPr>
-        <w:t xml:space="preserve">après </w:t>
-      </w:r>
-      <w:proofErr w:type="spellStart"/>
-      <w:r>
-        <w:rPr>
-          <w:lang w:val="en-GB"/>
-        </w:rPr>
-        <w:t>commentaires</w:t>
-      </w:r>
-      <w:proofErr w:type="spellEnd"/>
-      <w:r>
-        <w:rPr>
-          <w:lang w:val="en-GB"/>
-        </w:rPr>
-        <w:t xml:space="preserve"> du </w:t>
-      </w:r>
-      <w:proofErr w:type="spellStart"/>
-      <w:r>
-        <w:rPr>
-          <w:lang w:val="en-GB"/>
-        </w:rPr>
-        <w:t>professeur</w:t>
-      </w:r>
-      <w:proofErr w:type="spellEnd"/>
-      <w:r>
-        <w:rPr>
-          <w:lang w:val="en-GB"/>
-        </w:rPr>
-        <w:t xml:space="preserve"> </w:t>
+        <w:t xml:space="preserve">après commentaires du professeur </w:t>
       </w:r>
     </w:p>
     <w:p>
@@ -20018,23 +18809,13 @@
               </w:rPr>
               <w:t xml:space="preserve">4. The information are saved and </w:t>
             </w:r>
-            <w:proofErr w:type="spellStart"/>
-            <w:r>
-              <w:rPr>
-                <w:sz w:val="24"/>
-                <w:szCs w:val="24"/>
-                <w:lang w:val="en-GB"/>
-              </w:rPr>
-              <w:t>and</w:t>
-            </w:r>
-            <w:proofErr w:type="spellEnd"/>
-            <w:r>
-              <w:rPr>
-                <w:sz w:val="24"/>
-                <w:szCs w:val="24"/>
-                <w:lang w:val="en-GB"/>
-              </w:rPr>
-              <w:t xml:space="preserve"> increment </w:t>
+            <w:r>
+              <w:rPr>
+                <w:sz w:val="24"/>
+                <w:szCs w:val="24"/>
+                <w:lang w:val="en-GB"/>
+              </w:rPr>
+              <w:t xml:space="preserve">and increment </w:t>
             </w:r>
             <w:r>
               <w:rPr>
@@ -22886,25 +21667,7 @@
                 <w:lang w:val="en-GB"/>
               </w:rPr>
               <w:tab/>
-              <w:t xml:space="preserve">(the account address or an another </w:t>
-            </w:r>
-            <w:proofErr w:type="spellStart"/>
-            <w:r>
-              <w:rPr>
-                <w:sz w:val="24"/>
-                <w:szCs w:val="24"/>
-                <w:lang w:val="en-GB"/>
-              </w:rPr>
-              <w:t>adress</w:t>
-            </w:r>
-            <w:proofErr w:type="spellEnd"/>
-            <w:r>
-              <w:rPr>
-                <w:sz w:val="24"/>
-                <w:szCs w:val="24"/>
-                <w:lang w:val="en-GB"/>
-              </w:rPr>
-              <w:t>).</w:t>
+              <w:t>(the account address or an another adress).</w:t>
             </w:r>
           </w:p>
           <w:p>
@@ -34900,13 +33663,8 @@
         <w:pStyle w:val="Titre2"/>
       </w:pPr>
       <w:r>
-        <w:t xml:space="preserve">Class </w:t>
+        <w:t>Class diagram</w:t>
       </w:r>
-      <w:proofErr w:type="spellStart"/>
-      <w:r>
-        <w:t>diagram</w:t>
-      </w:r>
-      <w:proofErr w:type="spellEnd"/>
     </w:p>
     <w:p>
       <w:pPr>
@@ -35114,10 +33872,10 @@
           <w:noProof/>
         </w:rPr>
         <w:drawing>
-          <wp:inline distT="0" distB="0" distL="0" distR="0" wp14:anchorId="2E9EDFC4" wp14:editId="45EA30A0">
-            <wp:extent cx="5760720" cy="6249035"/>
-            <wp:effectExtent l="0" t="0" r="0" b="0"/>
-            <wp:docPr id="51" name="Image 51"/>
+          <wp:inline distT="0" distB="0" distL="0" distR="0" wp14:anchorId="1B8F533F" wp14:editId="2FD3CB0B">
+            <wp:extent cx="5760720" cy="6072505"/>
+            <wp:effectExtent l="0" t="0" r="0" b="4445"/>
+            <wp:docPr id="50" name="Image 50"/>
             <wp:cNvGraphicFramePr>
               <a:graphicFrameLocks xmlns:a="http://schemas.openxmlformats.org/drawingml/2006/main" noChangeAspect="1"/>
             </wp:cNvGraphicFramePr>
@@ -35137,7 +33895,7 @@
                   <pic:spPr>
                     <a:xfrm>
                       <a:off x="0" y="0"/>
-                      <a:ext cx="5760720" cy="6249035"/>
+                      <a:ext cx="5760720" cy="6072505"/>
                     </a:xfrm>
                     <a:prstGeom prst="rect">
                       <a:avLst/>
@@ -35161,20 +33919,10 @@
       <w:pPr>
         <w:pStyle w:val="Titre2"/>
       </w:pPr>
-      <w:proofErr w:type="spellStart"/>
       <w:r>
         <w:lastRenderedPageBreak/>
-        <w:t>Sequence</w:t>
+        <w:t>Sequence diagram</w:t>
       </w:r>
-      <w:proofErr w:type="spellEnd"/>
-      <w:r>
-        <w:t xml:space="preserve"> </w:t>
-      </w:r>
-      <w:proofErr w:type="spellStart"/>
-      <w:r>
-        <w:t>diagram</w:t>
-      </w:r>
-      <w:proofErr w:type="spellEnd"/>
     </w:p>
     <w:p>
       <w:pPr>
@@ -35300,14 +34048,12 @@
                 <w:lang w:val="en-GB"/>
               </w:rPr>
             </w:pPr>
-            <w:proofErr w:type="spellStart"/>
             <w:r>
               <w:rPr>
                 <w:rFonts w:ascii="Bahnschrift Condensed" w:hAnsi="Bahnschrift Condensed"/>
               </w:rPr>
               <w:t>dmglk</w:t>
             </w:r>
-            <w:proofErr w:type="spellEnd"/>
           </w:p>
         </w:tc>
       </w:tr>

</xml_diff>